<commit_message>
borre el 2do hola de la oracion
</commit_message>
<xml_diff>
--- a/Probando cambios.docx
+++ b/Probando cambios.docx
@@ -16,15 +16,7 @@
           <w:szCs w:val="28"/>
           <w:lang w:val="es-AR"/>
         </w:rPr>
-        <w:t xml:space="preserve">Hola bebe como estas. </w:t>
-      </w:r>
-      <w:r>
-        <w:rPr>
-          <w:sz w:val="28"/>
-          <w:szCs w:val="28"/>
-          <w:lang w:val="es-AR"/>
-        </w:rPr>
-        <w:t xml:space="preserve">Hola </w:t>
+        <w:t>Hola bebe como estas.</w:t>
       </w:r>
       <w:bookmarkStart w:id="0" w:name="_GoBack"/>
       <w:bookmarkEnd w:id="0"/>

</xml_diff>